<commit_message>
Changed integration of lib
</commit_message>
<xml_diff>
--- a/lessons/Lesson1_Initialize/Lesson 1 Initializing MTI.docx
+++ b/lessons/Lesson1_Initialize/Lesson 1 Initializing MTI.docx
@@ -18,7 +18,13 @@
         <w:pStyle w:val="Titel"/>
       </w:pPr>
       <w:r>
-        <w:t>Setup Project, Include MTI Lib and Start MapTrip</w:t>
+        <w:t xml:space="preserve">Setup Project, </w:t>
+      </w:r>
+      <w:r>
+        <w:t>Use</w:t>
+      </w:r>
+      <w:r>
+        <w:t xml:space="preserve"> MTI Lib and Start MapTrip</w:t>
       </w:r>
     </w:p>
     <w:p>
@@ -34,12 +40,7 @@
         <w:t>This less</w:t>
       </w:r>
       <w:r>
-        <w:t>on is the initial start into using the</w:t>
-      </w:r>
-      <w:bookmarkStart w:id="0" w:name="_GoBack"/>
-      <w:bookmarkEnd w:id="0"/>
-      <w:r>
-        <w:t xml:space="preserve"> MapTrip Interface.</w:t>
+        <w:t>on is the initial start into using the MapTrip Interface.</w:t>
       </w:r>
     </w:p>
     <w:p/>
@@ -178,7 +179,10 @@
       </w:pPr>
       <w:r>
         <w:lastRenderedPageBreak/>
-        <w:t>Integration of MTI</w:t>
+        <w:t>Using</w:t>
+      </w:r>
+      <w:r>
+        <w:t xml:space="preserve"> MTI</w:t>
       </w:r>
     </w:p>
     <w:p>
@@ -356,7 +360,13 @@
         <w:pStyle w:val="berschrift2"/>
       </w:pPr>
       <w:r>
-        <w:t xml:space="preserve">HowTo: Including MTI </w:t>
+        <w:t xml:space="preserve">HowTo: </w:t>
+      </w:r>
+      <w:r>
+        <w:t>Using</w:t>
+      </w:r>
+      <w:r>
+        <w:t xml:space="preserve"> MTI </w:t>
       </w:r>
       <w:r>
         <w:rPr>
@@ -374,7 +384,7 @@
         <w:rPr>
           <w:rFonts w:eastAsia="Source Han Sans CN"/>
         </w:rPr>
-        <w:t>The MapTrip API is an Android Archive file (aar). After opening the project at first you have to integrate the lib. Of course there are several ways, the next steps is one of them.</w:t>
+        <w:t>After opening the project at first you have to integrate the lib. Of course there are several ways, the next steps is one of them.</w:t>
       </w:r>
     </w:p>
     <w:p>
@@ -413,89 +423,27 @@
           <w:ilvl w:val="0"/>
           <w:numId w:val="4"/>
         </w:numPr>
-      </w:pPr>
-      <w:r>
         <w:rPr>
           <w:rFonts w:eastAsia="Source Han Sans CN"/>
         </w:rPr>
-        <w:t xml:space="preserve">Create a new folder </w:t>
-      </w:r>
+      </w:pPr>
       <w:r>
         <w:rPr>
           <w:rFonts w:eastAsia="Source Han Sans CN"/>
-          <w:i/>
-          <w:iCs/>
-        </w:rPr>
-        <w:t>libs</w:t>
-      </w:r>
-    </w:p>
-    <w:p>
-      <w:pPr>
-        <w:pStyle w:val="Textkrper"/>
-        <w:numPr>
-          <w:ilvl w:val="0"/>
-          <w:numId w:val="4"/>
-        </w:numPr>
-      </w:pPr>
+        </w:rPr>
+        <w:t xml:space="preserve">In Android Studio open the </w:t>
+      </w:r>
       <w:r>
         <w:rPr>
           <w:rFonts w:eastAsia="Source Han Sans CN"/>
         </w:rPr>
-        <w:t xml:space="preserve">Copy the file </w:t>
+        <w:t xml:space="preserve">file build.gradle (Module: app), declare the infoware repository </w:t>
       </w:r>
       <w:r>
         <w:rPr>
           <w:rFonts w:eastAsia="Source Han Sans CN"/>
-          <w:i/>
-          <w:iCs/>
-        </w:rPr>
-        <w:t>mti.aar</w:t>
-      </w:r>
-      <w:r>
-        <w:rPr>
-          <w:rFonts w:eastAsia="Source Han Sans CN"/>
-        </w:rPr>
-        <w:t xml:space="preserve"> from folder </w:t>
-      </w:r>
-      <w:r>
-        <w:rPr>
-          <w:rFonts w:eastAsia="Source Han Sans CN"/>
-          <w:i/>
-          <w:iCs/>
-        </w:rPr>
-        <w:t>Lessons/Less</w:t>
-      </w:r>
-      <w:r>
-        <w:rPr>
-          <w:rFonts w:eastAsia="Source Han Sans CN"/>
-          <w:i/>
-          <w:iCs/>
-        </w:rPr>
-        <w:t>on1_Initialize/</w:t>
-      </w:r>
-      <w:r>
-        <w:rPr>
-          <w:rFonts w:eastAsia="Source Han Sans CN"/>
-        </w:rPr>
-        <w:t xml:space="preserve"> to the new folder libs</w:t>
-      </w:r>
-    </w:p>
-    <w:p>
-      <w:pPr>
-        <w:pStyle w:val="Textkrper"/>
-        <w:numPr>
-          <w:ilvl w:val="0"/>
-          <w:numId w:val="4"/>
-        </w:numPr>
-        <w:rPr>
-          <w:rFonts w:eastAsia="Source Han Sans CN"/>
-        </w:rPr>
-      </w:pPr>
-      <w:r>
-        <w:rPr>
-          <w:rFonts w:eastAsia="Source Han Sans CN"/>
-        </w:rPr>
-        <w:t>In Android Studio open the file build.gradle (Module: app) and complete the dependencies:</w:t>
+        </w:rPr>
+        <w:t>and complete the dependencies:</w:t>
       </w:r>
     </w:p>
     <w:p>
@@ -503,14 +451,132 @@
         <w:pStyle w:val="VorformatierterText"/>
         <w:ind w:left="720"/>
       </w:pPr>
-      <w:r>
+    </w:p>
+    <w:p>
+      <w:pPr>
+        <w:pStyle w:val="VorformatierterText"/>
+        <w:ind w:left="720"/>
+        <w:rPr>
+          <w:rFonts w:ascii="DejaVu Sans Mono" w:hAnsi="DejaVu Sans Mono"/>
+          <w:sz w:val="18"/>
+          <w:szCs w:val="18"/>
+        </w:rPr>
+      </w:pPr>
+      <w:r>
+        <w:rPr>
+          <w:rFonts w:ascii="DejaVu Sans Mono" w:hAnsi="DejaVu Sans Mono"/>
+          <w:sz w:val="18"/>
+          <w:szCs w:val="18"/>
+        </w:rPr>
+        <w:t>repositories {</w:t>
+      </w:r>
+    </w:p>
+    <w:p>
+      <w:pPr>
+        <w:pStyle w:val="VorformatierterText"/>
+        <w:ind w:left="720"/>
+        <w:rPr>
+          <w:rFonts w:ascii="DejaVu Sans Mono" w:hAnsi="DejaVu Sans Mono"/>
+          <w:sz w:val="18"/>
+          <w:szCs w:val="18"/>
+        </w:rPr>
+      </w:pPr>
+      <w:r>
+        <w:rPr>
+          <w:rFonts w:ascii="DejaVu Sans Mono" w:hAnsi="DejaVu Sans Mono"/>
+          <w:sz w:val="18"/>
+          <w:szCs w:val="18"/>
+        </w:rPr>
+        <w:t xml:space="preserve">    maven {</w:t>
+      </w:r>
+    </w:p>
+    <w:p>
+      <w:pPr>
+        <w:pStyle w:val="VorformatierterText"/>
+        <w:ind w:left="720"/>
+        <w:rPr>
+          <w:rFonts w:ascii="DejaVu Sans Mono" w:hAnsi="DejaVu Sans Mono"/>
+          <w:sz w:val="18"/>
+          <w:szCs w:val="18"/>
+        </w:rPr>
+      </w:pPr>
+      <w:r>
+        <w:rPr>
+          <w:rFonts w:ascii="DejaVu Sans Mono" w:hAnsi="DejaVu Sans Mono"/>
+          <w:sz w:val="18"/>
+          <w:szCs w:val="18"/>
+        </w:rPr>
         <w:lastRenderedPageBreak/>
+        <w:t xml:space="preserve">        url "http://artifactory.infoware.de:8080/artifactory/libs-gradle/"</w:t>
+      </w:r>
+    </w:p>
+    <w:p>
+      <w:pPr>
+        <w:pStyle w:val="VorformatierterText"/>
+        <w:ind w:left="720"/>
+        <w:rPr>
+          <w:rFonts w:ascii="DejaVu Sans Mono" w:hAnsi="DejaVu Sans Mono"/>
+          <w:sz w:val="18"/>
+          <w:szCs w:val="18"/>
+        </w:rPr>
+      </w:pPr>
+      <w:r>
+        <w:rPr>
+          <w:rFonts w:ascii="DejaVu Sans Mono" w:hAnsi="DejaVu Sans Mono"/>
+          <w:sz w:val="18"/>
+          <w:szCs w:val="18"/>
+        </w:rPr>
+        <w:t xml:space="preserve">    }</w:t>
+      </w:r>
+    </w:p>
+    <w:p>
+      <w:pPr>
+        <w:pStyle w:val="VorformatierterText"/>
+        <w:ind w:left="720"/>
+        <w:rPr>
+          <w:rFonts w:ascii="DejaVu Sans Mono" w:hAnsi="DejaVu Sans Mono"/>
+          <w:sz w:val="18"/>
+          <w:szCs w:val="18"/>
+        </w:rPr>
+      </w:pPr>
+      <w:r>
+        <w:rPr>
+          <w:rFonts w:ascii="DejaVu Sans Mono" w:hAnsi="DejaVu Sans Mono"/>
+          <w:sz w:val="18"/>
+          <w:szCs w:val="18"/>
+        </w:rPr>
+        <w:t>}</w:t>
+      </w:r>
+    </w:p>
+    <w:p>
+      <w:pPr>
+        <w:pStyle w:val="VorformatierterText"/>
+        <w:ind w:left="720"/>
+        <w:rPr>
+          <w:rFonts w:ascii="DejaVu Sans Mono" w:hAnsi="DejaVu Sans Mono"/>
+          <w:sz w:val="18"/>
+          <w:szCs w:val="18"/>
+        </w:rPr>
+      </w:pPr>
+    </w:p>
+    <w:p>
+      <w:pPr>
+        <w:pStyle w:val="VorformatierterText"/>
+        <w:ind w:left="720"/>
+      </w:pPr>
+      <w:r>
         <w:t>dependencies {</w:t>
       </w:r>
     </w:p>
     <w:p>
       <w:pPr>
         <w:pStyle w:val="VorformatierterText"/>
+        <w:rPr>
+          <w:rFonts w:ascii="DejaVu Sans Mono" w:hAnsi="DejaVu Sans Mono"/>
+          <w:b/>
+          <w:color w:val="008000"/>
+          <w:sz w:val="18"/>
+        </w:rPr>
       </w:pPr>
       <w:r>
         <w:rPr>
@@ -535,7 +601,7 @@
           <w:sz w:val="18"/>
           <w:szCs w:val="24"/>
         </w:rPr>
-        <w:t>implementation fileTree(</w:t>
+        <w:t xml:space="preserve">implementation </w:t>
       </w:r>
       <w:r>
         <w:rPr>
@@ -544,83 +610,61 @@
           <w:color w:val="008000"/>
           <w:sz w:val="18"/>
         </w:rPr>
-        <w:t>dir</w:t>
-      </w:r>
-      <w:r>
-        <w:rPr>
-          <w:rFonts w:ascii="DejaVu Sans Mono" w:hAnsi="DejaVu Sans Mono"/>
-          <w:color w:val="000000"/>
-          <w:sz w:val="18"/>
-        </w:rPr>
-        <w:t xml:space="preserve">: </w:t>
-      </w:r>
-      <w:r>
-        <w:rPr>
-          <w:rFonts w:ascii="DejaVu Sans Mono" w:hAnsi="DejaVu Sans Mono"/>
-          <w:b/>
-          <w:color w:val="008000"/>
-          <w:sz w:val="18"/>
-        </w:rPr>
-        <w:t>"libs"</w:t>
-      </w:r>
-      <w:r>
-        <w:rPr>
-          <w:rFonts w:ascii="DejaVu Sans Mono" w:hAnsi="DejaVu Sans Mono"/>
-          <w:color w:val="000000"/>
-          <w:sz w:val="18"/>
-        </w:rPr>
-        <w:t xml:space="preserve">, </w:t>
-      </w:r>
-      <w:r>
-        <w:rPr>
-          <w:rFonts w:ascii="DejaVu Sans Mono" w:hAnsi="DejaVu Sans Mono"/>
-          <w:b/>
-          <w:color w:val="008000"/>
-          <w:sz w:val="18"/>
-        </w:rPr>
-        <w:t>include</w:t>
-      </w:r>
-      <w:r>
-        <w:rPr>
-          <w:rFonts w:ascii="DejaVu Sans Mono" w:hAnsi="DejaVu Sans Mono"/>
-          <w:color w:val="000000"/>
-          <w:sz w:val="18"/>
-        </w:rPr>
-        <w:t>: [</w:t>
-      </w:r>
-      <w:r>
-        <w:rPr>
-          <w:rFonts w:ascii="DejaVu Sans Mono" w:hAnsi="DejaVu Sans Mono"/>
-          <w:b/>
-          <w:color w:val="008000"/>
-          <w:sz w:val="18"/>
-        </w:rPr>
-        <w:t>"*.jar"</w:t>
-      </w:r>
-      <w:r>
-        <w:rPr>
-          <w:rFonts w:ascii="DejaVu Sans Mono" w:hAnsi="DejaVu Sans Mono"/>
-          <w:color w:val="000000"/>
-          <w:sz w:val="18"/>
-        </w:rPr>
-        <w:t xml:space="preserve">, </w:t>
-      </w:r>
-      <w:r>
-        <w:rPr>
-          <w:rFonts w:ascii="DejaVu Sans Mono" w:hAnsi="DejaVu Sans Mono"/>
-          <w:b/>
-          <w:color w:val="008000"/>
-          <w:sz w:val="18"/>
-        </w:rPr>
-        <w:t>"*.aar"</w:t>
-      </w:r>
-      <w:r>
-        <w:rPr>
-          <w:rFonts w:ascii="DejaVu Sans Mono" w:hAnsi="DejaVu Sans Mono"/>
-          <w:color w:val="000000"/>
-          <w:sz w:val="18"/>
-        </w:rPr>
-        <w:t>])</w:t>
+        <w:t>‘de.infoware:mti:8.5.4‘</w:t>
+      </w:r>
+    </w:p>
+    <w:p>
+      <w:pPr>
+        <w:pStyle w:val="VorformatierterText"/>
+        <w:rPr>
+          <w:rFonts w:ascii="DejaVu Sans Mono" w:hAnsi="DejaVu Sans Mono"/>
+          <w:sz w:val="18"/>
+          <w:szCs w:val="18"/>
+        </w:rPr>
+      </w:pPr>
+      <w:r>
+        <w:rPr>
+          <w:rFonts w:ascii="DejaVu Sans Mono" w:hAnsi="DejaVu Sans Mono"/>
+          <w:sz w:val="18"/>
+          <w:szCs w:val="18"/>
+        </w:rPr>
+        <w:tab/>
+      </w:r>
+      <w:r>
+        <w:rPr>
+          <w:rFonts w:ascii="DejaVu Sans Mono" w:hAnsi="DejaVu Sans Mono"/>
+          <w:sz w:val="18"/>
+          <w:szCs w:val="18"/>
+        </w:rPr>
+        <w:tab/>
+        <w:t>...</w:t>
+      </w:r>
+    </w:p>
+    <w:p>
+      <w:pPr>
+        <w:pStyle w:val="VorformatierterText"/>
+        <w:rPr>
+          <w:rFonts w:ascii="DejaVu Sans Mono" w:hAnsi="DejaVu Sans Mono"/>
+          <w:sz w:val="18"/>
+          <w:szCs w:val="18"/>
+        </w:rPr>
+      </w:pPr>
+      <w:r>
+        <w:rPr>
+          <w:rFonts w:ascii="DejaVu Sans Mono" w:hAnsi="DejaVu Sans Mono"/>
+          <w:sz w:val="18"/>
+          <w:szCs w:val="18"/>
+        </w:rPr>
+        <w:tab/>
+      </w:r>
+      <w:r>
+        <w:rPr>
+          <w:rFonts w:ascii="DejaVu Sans Mono" w:hAnsi="DejaVu Sans Mono"/>
+          <w:sz w:val="18"/>
+          <w:szCs w:val="18"/>
+        </w:rPr>
+        <w:tab/>
+        <w:t>...</w:t>
       </w:r>
     </w:p>
     <w:p>
@@ -636,8 +680,12 @@
       <w:pPr>
         <w:pStyle w:val="Textkrper"/>
       </w:pPr>
-      <w:r>
-        <w:tab/>
+    </w:p>
+    <w:p>
+      <w:pPr>
+        <w:pStyle w:val="Textkrper"/>
+      </w:pPr>
+      <w:r>
         <w:t>Don’t make changes to the other already existing lines in this part.</w:t>
       </w:r>
     </w:p>
@@ -646,13 +694,24 @@
         <w:pStyle w:val="Textkrper"/>
       </w:pPr>
       <w:r>
-        <w:t>Now the MTI lib (mit.aar) is physically part of your project and can be considered while project compilation.</w:t>
+        <w:t xml:space="preserve">After your changes are made synchronize your project with the Android Studio IDE. Then MTI </w:t>
+      </w:r>
+      <w:r>
+        <w:t xml:space="preserve">is </w:t>
+      </w:r>
+      <w:r>
+        <w:t>ready to use in your project</w:t>
+      </w:r>
+      <w:r>
+        <w:t>.</w:t>
       </w:r>
     </w:p>
     <w:p>
       <w:pPr>
         <w:pStyle w:val="Textkrper"/>
       </w:pPr>
+      <w:bookmarkStart w:id="0" w:name="_GoBack"/>
+      <w:bookmarkEnd w:id="0"/>
     </w:p>
     <w:p>
       <w:pPr>
@@ -1124,6 +1183,7 @@
           <w:color w:val="000000"/>
           <w:sz w:val="18"/>
         </w:rPr>
+        <w:lastRenderedPageBreak/>
         <w:t xml:space="preserve">    getActivity().getPackageCodePath();</w:t>
       </w:r>
       <w:r>
@@ -1358,7 +1418,6 @@
           <w:color w:val="000000"/>
           <w:sz w:val="18"/>
         </w:rPr>
-        <w:lastRenderedPageBreak/>
         <w:t>}</w:t>
       </w:r>
       <w:r>
@@ -1952,6 +2011,7 @@
         <w:rPr>
           <w:rFonts w:ascii="Liberation Sans" w:eastAsia="Source Han Sans CN" w:hAnsi="Liberation Sans"/>
         </w:rPr>
+        <w:lastRenderedPageBreak/>
         <w:t>The MTI callback interface for basic functions is the ApiListener.</w:t>
       </w:r>
     </w:p>
@@ -2035,7 +2095,6 @@
         <w:br/>
       </w:r>
       <w:r>
-        <w:lastRenderedPageBreak/>
         <w:br/>
         <w:t xml:space="preserve">In the next moment asks AndroidStudio asks if it should create the methods of the interface. After that you will see the interface methods at the end of the class. </w:t>
       </w:r>
@@ -2663,6 +2722,7 @@
     </w:p>
     <w:p>
       <w:r>
+        <w:lastRenderedPageBreak/>
         <w:t xml:space="preserve">After building and starting the app click again at the button </w:t>
       </w:r>
       <w:r>
@@ -2904,7 +2964,7 @@
               <w:sz w:val="18"/>
               <w:szCs w:val="18"/>
             </w:rPr>
-            <w:t>2</w:t>
+            <w:t>6</w:t>
           </w:r>
           <w:r>
             <w:rPr>

</xml_diff>